<commit_message>
updated old reqs to new ones
</commit_message>
<xml_diff>
--- a/BudgetDraft.docx
+++ b/BudgetDraft.docx
@@ -404,8 +404,6 @@
           <w:rFonts w:ascii="Times New Roman" w:hAnsi="Times New Roman"/>
         </w:rPr>
       </w:pPr>
-      <w:bookmarkStart w:id="16" w:name="_GoBack"/>
-      <w:bookmarkEnd w:id="16"/>
       <w:r>
         <w:rPr>
           <w:rFonts w:ascii="Times New Roman" w:hAnsi="Times New Roman"/>
@@ -1139,7 +1137,7 @@
         </w:rPr>
         <w:br w:type="page"/>
       </w:r>
-      <w:bookmarkStart w:id="17" w:name="_Toc272361552"/>
+      <w:bookmarkStart w:id="16" w:name="_Toc272361552"/>
       <w:r>
         <w:rPr>
           <w:rFonts w:ascii="Times New Roman" w:hAnsi="Times New Roman"/>
@@ -1149,7 +1147,7 @@
         <w:lastRenderedPageBreak/>
         <w:t>Table of Contents</w:t>
       </w:r>
-      <w:bookmarkEnd w:id="17"/>
+      <w:bookmarkEnd w:id="16"/>
     </w:p>
     <w:p>
       <w:pPr>
@@ -1980,8 +1978,8 @@
           <w:titlePg/>
         </w:sectPr>
       </w:pPr>
-      <w:bookmarkStart w:id="18" w:name="_Table_of_Figures"/>
-      <w:bookmarkEnd w:id="18"/>
+      <w:bookmarkStart w:id="17" w:name="_Table_of_Figures"/>
+      <w:bookmarkEnd w:id="17"/>
     </w:p>
     <w:p>
       <w:pPr>
@@ -1994,8 +1992,8 @@
           <w:rFonts w:ascii="Times New Roman" w:hAnsi="Times New Roman"/>
         </w:rPr>
       </w:pPr>
-      <w:bookmarkStart w:id="19" w:name="_Toc506458771"/>
-      <w:bookmarkStart w:id="20" w:name="_Toc399953142"/>
+      <w:bookmarkStart w:id="18" w:name="_Toc506458771"/>
+      <w:bookmarkStart w:id="19" w:name="_Toc399953142"/>
       <w:r>
         <w:rPr>
           <w:rFonts w:ascii="Times New Roman" w:hAnsi="Times New Roman"/>
@@ -2003,8 +2001,8 @@
         <w:lastRenderedPageBreak/>
         <w:t>Introduction</w:t>
       </w:r>
+      <w:bookmarkEnd w:id="18"/>
       <w:bookmarkEnd w:id="19"/>
-      <w:bookmarkEnd w:id="20"/>
     </w:p>
     <w:p>
       <w:pPr>
@@ -2022,16 +2020,16 @@
           <w:rFonts w:ascii="Times New Roman" w:hAnsi="Times New Roman"/>
         </w:rPr>
       </w:pPr>
-      <w:bookmarkStart w:id="21" w:name="_Toc506458772"/>
-      <w:bookmarkStart w:id="22" w:name="_Toc399953143"/>
+      <w:bookmarkStart w:id="20" w:name="_Toc506458772"/>
+      <w:bookmarkStart w:id="21" w:name="_Toc399953143"/>
       <w:r>
         <w:rPr>
           <w:rFonts w:ascii="Times New Roman" w:hAnsi="Times New Roman"/>
         </w:rPr>
         <w:t>Purpose</w:t>
       </w:r>
+      <w:bookmarkEnd w:id="20"/>
       <w:bookmarkEnd w:id="21"/>
-      <w:bookmarkEnd w:id="22"/>
     </w:p>
     <w:p>
       <w:pPr>
@@ -2044,16 +2042,16 @@
           <w:rFonts w:ascii="Times New Roman" w:hAnsi="Times New Roman"/>
         </w:rPr>
       </w:pPr>
-      <w:bookmarkStart w:id="23" w:name="_Toc506458773"/>
-      <w:bookmarkStart w:id="24" w:name="_Toc399953144"/>
+      <w:bookmarkStart w:id="22" w:name="_Toc506458773"/>
+      <w:bookmarkStart w:id="23" w:name="_Toc399953144"/>
       <w:r>
         <w:rPr>
           <w:rFonts w:ascii="Times New Roman" w:hAnsi="Times New Roman"/>
         </w:rPr>
         <w:t>Scope</w:t>
       </w:r>
+      <w:bookmarkEnd w:id="22"/>
       <w:bookmarkEnd w:id="23"/>
-      <w:bookmarkEnd w:id="24"/>
     </w:p>
     <w:p>
       <w:pPr>
@@ -2066,14 +2064,14 @@
           <w:rFonts w:ascii="Times New Roman" w:hAnsi="Times New Roman"/>
         </w:rPr>
       </w:pPr>
-      <w:bookmarkStart w:id="25" w:name="_Toc399953145"/>
+      <w:bookmarkStart w:id="24" w:name="_Toc399953145"/>
       <w:r>
         <w:rPr>
           <w:rFonts w:ascii="Times New Roman" w:hAnsi="Times New Roman"/>
         </w:rPr>
         <w:t>Team Roles</w:t>
       </w:r>
-      <w:bookmarkEnd w:id="25"/>
+      <w:bookmarkEnd w:id="24"/>
     </w:p>
     <w:p>
       <w:pPr>
@@ -2100,9 +2098,9 @@
           <w:rFonts w:ascii="Times New Roman" w:hAnsi="Times New Roman"/>
         </w:rPr>
       </w:pPr>
-      <w:bookmarkStart w:id="26" w:name="_Toc272438931"/>
-      <w:bookmarkStart w:id="27" w:name="_Toc272447308"/>
-      <w:bookmarkStart w:id="28" w:name="_Toc272447505"/>
+      <w:bookmarkStart w:id="25" w:name="_Toc272438931"/>
+      <w:bookmarkStart w:id="26" w:name="_Toc272447308"/>
+      <w:bookmarkStart w:id="27" w:name="_Toc272447505"/>
       <w:r>
         <w:rPr>
           <w:rStyle w:val="IntenseReference"/>
@@ -2152,9 +2150,9 @@
         </w:rPr>
         <w:t>—Team roles</w:t>
       </w:r>
+      <w:bookmarkEnd w:id="25"/>
       <w:bookmarkEnd w:id="26"/>
       <w:bookmarkEnd w:id="27"/>
-      <w:bookmarkEnd w:id="28"/>
     </w:p>
     <w:tbl>
       <w:tblPr>
@@ -2424,7 +2422,7 @@
           <w:sz w:val="32"/>
         </w:rPr>
       </w:pPr>
-      <w:bookmarkStart w:id="29" w:name="_Toc506458783"/>
+      <w:bookmarkStart w:id="28" w:name="_Toc506458783"/>
     </w:p>
     <w:p>
       <w:pPr>
@@ -2437,14 +2435,14 @@
           <w:rFonts w:ascii="Times New Roman" w:hAnsi="Times New Roman"/>
         </w:rPr>
       </w:pPr>
-      <w:bookmarkStart w:id="30" w:name="_Toc399953146"/>
+      <w:bookmarkStart w:id="29" w:name="_Toc399953146"/>
       <w:r>
         <w:rPr>
           <w:rFonts w:ascii="Times New Roman" w:hAnsi="Times New Roman"/>
         </w:rPr>
         <w:t>Decomposition of system</w:t>
       </w:r>
-      <w:bookmarkEnd w:id="30"/>
+      <w:bookmarkEnd w:id="29"/>
     </w:p>
     <w:p>
       <w:pPr>
@@ -2466,14 +2464,14 @@
           <w:rFonts w:ascii="Times New Roman" w:hAnsi="Times New Roman"/>
         </w:rPr>
       </w:pPr>
-      <w:bookmarkStart w:id="31" w:name="_Toc399953147"/>
+      <w:bookmarkStart w:id="30" w:name="_Toc399953147"/>
       <w:r>
         <w:rPr>
           <w:rFonts w:ascii="Times New Roman" w:hAnsi="Times New Roman"/>
         </w:rPr>
         <w:t>Budget and Justifications</w:t>
       </w:r>
-      <w:bookmarkEnd w:id="31"/>
+      <w:bookmarkEnd w:id="30"/>
     </w:p>
     <w:p>
       <w:pPr>
@@ -2495,14 +2493,14 @@
           <w:rFonts w:ascii="Times New Roman" w:hAnsi="Times New Roman"/>
         </w:rPr>
       </w:pPr>
-      <w:bookmarkStart w:id="32" w:name="_Toc399953148"/>
+      <w:bookmarkStart w:id="31" w:name="_Toc399953148"/>
       <w:r>
         <w:rPr>
           <w:rFonts w:ascii="Times New Roman" w:hAnsi="Times New Roman"/>
         </w:rPr>
         <w:t>Requirements Traceability</w:t>
       </w:r>
-      <w:bookmarkEnd w:id="32"/>
+      <w:bookmarkEnd w:id="31"/>
     </w:p>
     <w:p>
       <w:pPr>
@@ -2524,14 +2522,14 @@
           <w:rFonts w:ascii="Times New Roman" w:hAnsi="Times New Roman"/>
         </w:rPr>
       </w:pPr>
-      <w:bookmarkStart w:id="33" w:name="_Toc399953149"/>
+      <w:bookmarkStart w:id="32" w:name="_Toc399953149"/>
       <w:r>
         <w:rPr>
           <w:rFonts w:ascii="Times New Roman" w:hAnsi="Times New Roman"/>
         </w:rPr>
         <w:t>Total System Budget</w:t>
       </w:r>
-      <w:bookmarkEnd w:id="33"/>
+      <w:bookmarkEnd w:id="32"/>
     </w:p>
     <w:tbl>
       <w:tblPr>
@@ -3337,15 +3335,15 @@
           <w:rFonts w:ascii="Times New Roman" w:hAnsi="Times New Roman"/>
         </w:rPr>
       </w:pPr>
-      <w:bookmarkStart w:id="34" w:name="_Toc399953150"/>
+      <w:bookmarkStart w:id="33" w:name="_Toc399953150"/>
       <w:r>
         <w:rPr>
           <w:rFonts w:ascii="Times New Roman" w:hAnsi="Times New Roman"/>
         </w:rPr>
         <w:t>Requirements</w:t>
       </w:r>
-      <w:bookmarkEnd w:id="29"/>
-      <w:bookmarkEnd w:id="34"/>
+      <w:bookmarkEnd w:id="28"/>
+      <w:bookmarkEnd w:id="33"/>
     </w:p>
     <w:p>
       <w:pPr>
@@ -3358,119 +3356,230 @@
           <w:rFonts w:ascii="Times New Roman" w:hAnsi="Times New Roman"/>
         </w:rPr>
       </w:pPr>
-      <w:bookmarkStart w:id="35" w:name="_Toc399953151"/>
+      <w:bookmarkStart w:id="34" w:name="_Toc399953151"/>
       <w:r>
         <w:rPr>
           <w:rFonts w:ascii="Times New Roman" w:hAnsi="Times New Roman"/>
         </w:rPr>
         <w:t>Functional Requirements</w:t>
       </w:r>
+      <w:bookmarkEnd w:id="34"/>
+    </w:p>
+    <w:p>
+      <w:pPr>
+        <w:pStyle w:val="Requirement"/>
+        <w:ind w:left="720" w:firstLine="0"/>
+      </w:pPr>
+      <w:bookmarkStart w:id="35" w:name="_GoBack"/>
       <w:bookmarkEnd w:id="35"/>
-    </w:p>
-    <w:p>
-      <w:pPr>
-        <w:pStyle w:val="ListParagraph"/>
-        <w:spacing w:after="0"/>
-        <w:rPr>
-          <w:rFonts w:cs="Times New Roman"/>
-        </w:rPr>
+      <w:r>
+        <w:t xml:space="preserve">The </w:t>
+      </w:r>
+      <w:r>
+        <w:t xml:space="preserve">VPS shall exit the 1 ft. x 1 ft. starting </w:t>
+      </w:r>
+      <w:r>
+        <w:t>square</w:t>
+      </w:r>
+      <w:r>
+        <w:t xml:space="preserve"> </w:t>
+      </w:r>
+      <w:r>
+        <w:t>when the red LED turns off.</w:t>
+      </w:r>
+    </w:p>
+    <w:p>
+      <w:pPr>
+        <w:pStyle w:val="Requirement"/>
+        <w:ind w:left="720" w:firstLine="0"/>
+      </w:pPr>
+      <w:r>
+        <w:t>The VPS shall traverse the white line on the course</w:t>
+      </w:r>
+      <w:r>
+        <w:t>.</w:t>
+      </w:r>
+    </w:p>
+    <w:p>
+      <w:pPr>
+        <w:pStyle w:val="Requirement"/>
+        <w:ind w:firstLine="0"/>
+      </w:pPr>
+      <w:r>
+        <w:t>The VPS shall remain on the white line for at least TBD % of the course.</w:t>
+      </w:r>
+    </w:p>
+    <w:p>
+      <w:pPr>
+        <w:pStyle w:val="Requirement"/>
+        <w:ind w:firstLine="0"/>
+      </w:pPr>
+      <w:r>
+        <w:t xml:space="preserve">The VPS shall move to each challenge. </w:t>
+      </w:r>
+    </w:p>
+    <w:p>
+      <w:pPr>
+        <w:pStyle w:val="Requirement"/>
+        <w:ind w:left="720" w:firstLine="0"/>
       </w:pPr>
       <w:r>
         <w:rPr>
           <w:rFonts w:eastAsia="Times New Roman" w:cs="Times New Roman"/>
-        </w:rPr>
-        <w:t>The robot shall traverse the course.</w:t>
-      </w:r>
-    </w:p>
-    <w:p>
-      <w:pPr>
-        <w:pStyle w:val="ListParagraph"/>
-        <w:spacing w:after="0"/>
-        <w:ind w:left="1800"/>
-        <w:rPr>
-          <w:rFonts w:cs="Times New Roman"/>
-        </w:rPr>
+          <w:color w:val="222222"/>
+          <w:shd w:val="clear" w:color="auto" w:fill="FFFFFF"/>
+        </w:rPr>
+        <w:t>The VPS shall play the Simon game for 15 seconds.</w:t>
+      </w:r>
+    </w:p>
+    <w:p>
+      <w:pPr>
+        <w:pStyle w:val="Requirement"/>
+        <w:ind w:firstLine="0"/>
       </w:pPr>
       <w:r>
         <w:rPr>
           <w:rFonts w:eastAsia="Times New Roman" w:cs="Times New Roman"/>
-        </w:rPr>
-        <w:t>The robot shall remain on the white line, which marks the path of the course, at all times.</w:t>
-      </w:r>
-    </w:p>
-    <w:p>
-      <w:pPr>
-        <w:pStyle w:val="ListParagraph"/>
-        <w:spacing w:after="0"/>
-        <w:ind w:left="1800"/>
-        <w:rPr>
-          <w:rFonts w:cs="Times New Roman"/>
-        </w:rPr>
+          <w:color w:val="222222"/>
+          <w:shd w:val="clear" w:color="auto" w:fill="FFFFFF"/>
+        </w:rPr>
+        <w:t xml:space="preserve">The VPS shall press the middle button on the Simon game to activate the Simon game. </w:t>
+      </w:r>
+    </w:p>
+    <w:p>
+      <w:pPr>
+        <w:pStyle w:val="Requirement"/>
+        <w:ind w:firstLine="0"/>
       </w:pPr>
       <w:r>
         <w:rPr>
           <w:rFonts w:eastAsia="Times New Roman" w:cs="Times New Roman"/>
-        </w:rPr>
-        <w:t>The robot shall move to the next challenge once the current challenge is complete</w:t>
+          <w:color w:val="222222"/>
+          <w:shd w:val="clear" w:color="auto" w:fill="FFFFFF"/>
+        </w:rPr>
+        <w:t xml:space="preserve">The VPS shall respond to the Simon game after the Simon game </w:t>
       </w:r>
       <w:r>
         <w:rPr>
           <w:rFonts w:eastAsia="Times New Roman" w:cs="Times New Roman"/>
-          <w:color w:val="008000"/>
+          <w:color w:val="222222"/>
+          <w:shd w:val="clear" w:color="auto" w:fill="FFFFFF"/>
+        </w:rPr>
+        <w:t>dictates</w:t>
+      </w:r>
+      <w:r>
+        <w:rPr>
+          <w:rFonts w:eastAsia="Times New Roman" w:cs="Times New Roman"/>
+          <w:color w:val="222222"/>
+          <w:shd w:val="clear" w:color="auto" w:fill="FFFFFF"/>
+        </w:rPr>
+        <w:t xml:space="preserve"> a sequence</w:t>
+      </w:r>
+    </w:p>
+    <w:p>
+      <w:pPr>
+        <w:pStyle w:val="Requirement"/>
+        <w:ind w:left="2340" w:firstLine="0"/>
+      </w:pPr>
+      <w:r>
+        <w:rPr>
+          <w:rFonts w:eastAsia="Times New Roman" w:cs="Times New Roman"/>
+          <w:color w:val="222222"/>
+          <w:shd w:val="clear" w:color="auto" w:fill="FFFFFF"/>
+        </w:rPr>
+        <w:t xml:space="preserve">The VPS shall press the buttons on the Simon game in the sequence </w:t>
+      </w:r>
+      <w:r>
+        <w:rPr>
+          <w:rFonts w:eastAsia="Times New Roman" w:cs="Times New Roman"/>
+          <w:color w:val="222222"/>
+          <w:shd w:val="clear" w:color="auto" w:fill="FFFFFF"/>
+        </w:rPr>
+        <w:t>dictated</w:t>
+      </w:r>
+      <w:r>
+        <w:rPr>
+          <w:rFonts w:eastAsia="Times New Roman" w:cs="Times New Roman"/>
+          <w:color w:val="222222"/>
+          <w:shd w:val="clear" w:color="auto" w:fill="FFFFFF"/>
+        </w:rPr>
+        <w:t xml:space="preserve"> by the Simon game. </w:t>
+      </w:r>
+    </w:p>
+    <w:p>
+      <w:pPr>
+        <w:pStyle w:val="Requirement"/>
+        <w:tabs>
+          <w:tab w:val="left" w:pos="2340"/>
+        </w:tabs>
+        <w:ind w:left="2340" w:firstLine="0"/>
+      </w:pPr>
+      <w:r>
+        <w:rPr>
+          <w:rFonts w:eastAsia="Times New Roman" w:cs="Times New Roman"/>
+          <w:color w:val="222222"/>
+          <w:shd w:val="clear" w:color="auto" w:fill="FFFFFF"/>
+        </w:rPr>
+        <w:t xml:space="preserve">The VPS shall respond to the Simon game before the </w:t>
+      </w:r>
+      <w:r>
+        <w:rPr>
+          <w:rFonts w:eastAsia="Times New Roman" w:cs="Times New Roman"/>
+          <w:color w:val="222222"/>
+          <w:shd w:val="clear" w:color="auto" w:fill="FFFFFF"/>
+        </w:rPr>
+        <w:t>Simon game emits an error tone</w:t>
+      </w:r>
+      <w:r>
+        <w:rPr>
+          <w:rFonts w:eastAsia="Times New Roman" w:cs="Times New Roman"/>
+          <w:color w:val="222222"/>
+          <w:shd w:val="clear" w:color="auto" w:fill="FFFFFF"/>
         </w:rPr>
         <w:t>.</w:t>
       </w:r>
     </w:p>
     <w:p>
       <w:pPr>
-        <w:pStyle w:val="ListParagraph"/>
-        <w:spacing w:after="0"/>
-        <w:ind w:left="1800"/>
-        <w:rPr>
-          <w:rFonts w:cs="Times New Roman"/>
-        </w:rPr>
+        <w:pStyle w:val="Requirement"/>
+        <w:ind w:firstLine="0"/>
       </w:pPr>
       <w:r>
         <w:rPr>
           <w:rFonts w:eastAsia="Times New Roman" w:cs="Times New Roman"/>
-        </w:rPr>
-        <w:t>The robot shall move to the finish line once all challenges are complete.</w:t>
-      </w:r>
-    </w:p>
-    <w:p>
-      <w:pPr>
-        <w:pStyle w:val="ListParagraph"/>
-        <w:spacing w:after="0"/>
-        <w:ind w:left="1800"/>
-        <w:rPr>
-          <w:rFonts w:cs="Times New Roman"/>
-        </w:rPr>
-      </w:pPr>
+          <w:color w:val="222222"/>
+          <w:shd w:val="clear" w:color="auto" w:fill="FFFFFF"/>
+        </w:rPr>
+        <w:t>The VPS shall leave the Simon game in the Simon game area</w:t>
+      </w:r>
       <w:r>
         <w:rPr>
           <w:rFonts w:eastAsia="Times New Roman" w:cs="Times New Roman"/>
-        </w:rPr>
-        <w:t>The robot shall cross the finish line.</w:t>
-      </w:r>
-    </w:p>
-    <w:p>
-      <w:pPr>
-        <w:pStyle w:val="ListParagraph"/>
-        <w:spacing w:after="0"/>
-        <w:rPr>
-          <w:rFonts w:cs="Times New Roman"/>
-        </w:rPr>
+          <w:color w:val="222222"/>
+          <w:shd w:val="clear" w:color="auto" w:fill="FFFFFF"/>
+        </w:rPr>
+        <w:t>.</w:t>
+      </w:r>
+    </w:p>
+    <w:p>
+      <w:pPr>
+        <w:pStyle w:val="Requirement"/>
+        <w:ind w:left="720" w:firstLine="0"/>
       </w:pPr>
       <w:r>
         <w:rPr>
           <w:rFonts w:eastAsia="Times New Roman" w:cs="Times New Roman"/>
-        </w:rPr>
-        <w:t xml:space="preserve">The robot shall complete all four challenges, defined as: Simon, Etch </w:t>
+          <w:color w:val="222222"/>
+          <w:shd w:val="clear" w:color="auto" w:fill="FFFFFF"/>
+        </w:rPr>
+        <w:t xml:space="preserve">The VPS shall draw the letters “IEEE” on the Etch </w:t>
       </w:r>
       <w:proofErr w:type="gramStart"/>
       <w:r>
         <w:rPr>
           <w:rFonts w:eastAsia="Times New Roman" w:cs="Times New Roman"/>
+          <w:color w:val="222222"/>
+          <w:shd w:val="clear" w:color="auto" w:fill="FFFFFF"/>
         </w:rPr>
         <w:t>A</w:t>
       </w:r>
@@ -3478,272 +3587,189 @@
       <w:r>
         <w:rPr>
           <w:rFonts w:eastAsia="Times New Roman" w:cs="Times New Roman"/>
-        </w:rPr>
-        <w:t xml:space="preserve"> Sketch, Rubik’s Cube and playing card.</w:t>
-      </w:r>
-    </w:p>
-    <w:p>
-      <w:pPr>
-        <w:pStyle w:val="ListParagraph"/>
-        <w:spacing w:after="0"/>
-        <w:ind w:left="1800"/>
-        <w:rPr>
-          <w:rFonts w:cs="Times New Roman"/>
-        </w:rPr>
+          <w:color w:val="222222"/>
+          <w:shd w:val="clear" w:color="auto" w:fill="FFFFFF"/>
+        </w:rPr>
+        <w:t xml:space="preserve"> Sketch in a TBD lettering style.</w:t>
+      </w:r>
+    </w:p>
+    <w:p>
+      <w:pPr>
+        <w:pStyle w:val="Requirement"/>
+        <w:ind w:firstLine="0"/>
       </w:pPr>
       <w:r>
         <w:rPr>
           <w:rFonts w:eastAsia="Times New Roman" w:cs="Times New Roman"/>
-        </w:rPr>
-        <w:t>The robot shall complete each challenge once.</w:t>
-      </w:r>
-    </w:p>
-    <w:p>
-      <w:pPr>
-        <w:pStyle w:val="ListParagraph"/>
-        <w:spacing w:after="0"/>
-        <w:ind w:left="1800"/>
-        <w:rPr>
-          <w:rFonts w:cs="Times New Roman"/>
-        </w:rPr>
-      </w:pPr>
+          <w:color w:val="222222"/>
+          <w:shd w:val="clear" w:color="auto" w:fill="FFFFFF"/>
+        </w:rPr>
+        <w:t xml:space="preserve">The VPS shall rotate the Etch </w:t>
+      </w:r>
+      <w:proofErr w:type="gramStart"/>
       <w:r>
         <w:rPr>
           <w:rFonts w:eastAsia="Times New Roman" w:cs="Times New Roman"/>
-        </w:rPr>
-        <w:t>The robot shall keep track of progress on a challenge.</w:t>
-      </w:r>
-    </w:p>
-    <w:p>
-      <w:pPr>
-        <w:pStyle w:val="ListParagraph"/>
-        <w:spacing w:after="0"/>
-        <w:ind w:left="1800"/>
-        <w:rPr>
-          <w:rFonts w:cs="Times New Roman"/>
-        </w:rPr>
-      </w:pPr>
+          <w:color w:val="222222"/>
+          <w:shd w:val="clear" w:color="auto" w:fill="FFFFFF"/>
+        </w:rPr>
+        <w:t>A</w:t>
+      </w:r>
+      <w:proofErr w:type="gramEnd"/>
       <w:r>
         <w:rPr>
           <w:rFonts w:eastAsia="Times New Roman" w:cs="Times New Roman"/>
-        </w:rPr>
-        <w:t>The robot shall complete the challenges in a sequential matter.</w:t>
-      </w:r>
-    </w:p>
-    <w:p>
-      <w:pPr>
-        <w:pStyle w:val="ListParagraph"/>
-        <w:spacing w:after="0"/>
-        <w:ind w:left="1800"/>
-        <w:rPr>
-          <w:rFonts w:cs="Times New Roman"/>
-        </w:rPr>
+          <w:color w:val="222222"/>
+          <w:shd w:val="clear" w:color="auto" w:fill="FFFFFF"/>
+        </w:rPr>
+        <w:t xml:space="preserve"> Sketch knobs to draw the letters “IEEE”.</w:t>
+      </w:r>
+    </w:p>
+    <w:p>
+      <w:pPr>
+        <w:pStyle w:val="Requirement"/>
+        <w:ind w:firstLine="0"/>
       </w:pPr>
       <w:r>
         <w:rPr>
           <w:rFonts w:eastAsia="Times New Roman" w:cs="Times New Roman"/>
-        </w:rPr>
-        <w:t>The robot shall execute the challenges one at a time.</w:t>
-      </w:r>
-    </w:p>
-    <w:p>
-      <w:pPr>
-        <w:pStyle w:val="ListParagraph"/>
-        <w:spacing w:after="0"/>
-        <w:rPr>
-          <w:rFonts w:cs="Times New Roman"/>
-        </w:rPr>
-      </w:pPr>
-      <w:r>
-        <w:rPr>
-          <w:rFonts w:cs="Times New Roman"/>
-        </w:rPr>
-        <w:t>The robot shall complete the Simon challenge.</w:t>
-      </w:r>
-    </w:p>
-    <w:p>
-      <w:pPr>
-        <w:pStyle w:val="ListParagraph"/>
-        <w:spacing w:after="0"/>
-        <w:ind w:left="1800"/>
-        <w:rPr>
-          <w:rFonts w:cs="Times New Roman"/>
-        </w:rPr>
-      </w:pPr>
+          <w:color w:val="222222"/>
+          <w:shd w:val="clear" w:color="auto" w:fill="FFFFFF"/>
+        </w:rPr>
+        <w:t xml:space="preserve">The VPS shall leave the Etch </w:t>
+      </w:r>
+      <w:proofErr w:type="gramStart"/>
       <w:r>
         <w:rPr>
           <w:rFonts w:eastAsia="Times New Roman" w:cs="Times New Roman"/>
-        </w:rPr>
-        <w:t>The robot shall press the activation button on Simon.</w:t>
-      </w:r>
-    </w:p>
-    <w:p>
-      <w:pPr>
-        <w:pStyle w:val="ListParagraph"/>
-        <w:spacing w:after="0"/>
-        <w:ind w:left="1800"/>
-        <w:rPr>
-          <w:rFonts w:cs="Times New Roman"/>
-        </w:rPr>
-      </w:pPr>
+          <w:color w:val="222222"/>
+          <w:shd w:val="clear" w:color="auto" w:fill="FFFFFF"/>
+        </w:rPr>
+        <w:t>A</w:t>
+      </w:r>
+      <w:proofErr w:type="gramEnd"/>
       <w:r>
         <w:rPr>
           <w:rFonts w:eastAsia="Times New Roman" w:cs="Times New Roman"/>
-        </w:rPr>
-        <w:t>The robot shall obtain a pattern from Simon.</w:t>
-      </w:r>
-    </w:p>
-    <w:p>
-      <w:pPr>
-        <w:pStyle w:val="ListParagraph"/>
-        <w:spacing w:after="0"/>
-        <w:ind w:left="1800"/>
-        <w:rPr>
-          <w:rFonts w:cs="Times New Roman"/>
-        </w:rPr>
+          <w:color w:val="222222"/>
+          <w:shd w:val="clear" w:color="auto" w:fill="FFFFFF"/>
+        </w:rPr>
+        <w:t xml:space="preserve"> Sketch in the Etch A Sketch area.</w:t>
+      </w:r>
+    </w:p>
+    <w:p>
+      <w:pPr>
+        <w:pStyle w:val="Requirement"/>
+        <w:ind w:left="720" w:firstLine="0"/>
       </w:pPr>
       <w:r>
         <w:rPr>
           <w:rFonts w:eastAsia="Times New Roman" w:cs="Times New Roman"/>
-        </w:rPr>
-        <w:t>The robot shall press the buttons on Simon in a pattern corresponding to the obtained pattern.</w:t>
-      </w:r>
-    </w:p>
-    <w:p>
-      <w:pPr>
-        <w:pStyle w:val="ListParagraph"/>
-        <w:spacing w:after="0"/>
-        <w:rPr>
-          <w:rFonts w:cs="Times New Roman"/>
-        </w:rPr>
-      </w:pPr>
+          <w:color w:val="222222"/>
+          <w:shd w:val="clear" w:color="auto" w:fill="FFFFFF"/>
+        </w:rPr>
+        <w:t>The VPS shall rotate one row of the Rubik’s Cube 180 degrees relative to the other two rows</w:t>
+      </w:r>
       <w:r>
         <w:rPr>
           <w:rFonts w:eastAsia="Times New Roman" w:cs="Times New Roman"/>
-        </w:rPr>
-        <w:t xml:space="preserve">The robot shall complete the Etch </w:t>
-      </w:r>
-      <w:proofErr w:type="gramStart"/>
+          <w:color w:val="222222"/>
+          <w:shd w:val="clear" w:color="auto" w:fill="FFFFFF"/>
+        </w:rPr>
+        <w:t xml:space="preserve"> of the Rubik’s Cube</w:t>
+      </w:r>
       <w:r>
         <w:rPr>
           <w:rFonts w:eastAsia="Times New Roman" w:cs="Times New Roman"/>
-        </w:rPr>
-        <w:t>A</w:t>
-      </w:r>
-      <w:proofErr w:type="gramEnd"/>
+          <w:color w:val="222222"/>
+          <w:shd w:val="clear" w:color="auto" w:fill="FFFFFF"/>
+        </w:rPr>
+        <w:t>.</w:t>
+      </w:r>
+    </w:p>
+    <w:p>
+      <w:pPr>
+        <w:pStyle w:val="Requirement"/>
+        <w:ind w:left="720" w:firstLine="0"/>
+      </w:pPr>
       <w:r>
         <w:rPr>
           <w:rFonts w:eastAsia="Times New Roman" w:cs="Times New Roman"/>
-        </w:rPr>
-        <w:t xml:space="preserve"> Sketch challenge.</w:t>
-      </w:r>
-    </w:p>
-    <w:p>
-      <w:pPr>
-        <w:pStyle w:val="ListParagraph"/>
-        <w:spacing w:after="0"/>
-        <w:ind w:left="1800"/>
-        <w:rPr>
-          <w:rFonts w:cs="Times New Roman"/>
-        </w:rPr>
+          <w:color w:val="222222"/>
+          <w:shd w:val="clear" w:color="auto" w:fill="FFFFFF"/>
+        </w:rPr>
+        <w:lastRenderedPageBreak/>
+        <w:t>The VPS shall leave the Rubik’s Cube in the Rubik’s Cube area.</w:t>
+      </w:r>
+    </w:p>
+    <w:p>
+      <w:pPr>
+        <w:pStyle w:val="Requirement"/>
+        <w:ind w:left="720" w:firstLine="0"/>
       </w:pPr>
       <w:r>
         <w:rPr>
           <w:rFonts w:eastAsia="Times New Roman" w:cs="Times New Roman"/>
-        </w:rPr>
-        <w:t xml:space="preserve">The robot shall print “IEEE” on an Etch </w:t>
-      </w:r>
-      <w:proofErr w:type="gramStart"/>
+          <w:color w:val="222222"/>
+          <w:shd w:val="clear" w:color="auto" w:fill="FFFFFF"/>
+        </w:rPr>
+        <w:t>The VPS shall obtain one playing card from the stack of cards on the course.</w:t>
+      </w:r>
+    </w:p>
+    <w:p>
+      <w:pPr>
+        <w:pStyle w:val="Requirement"/>
+        <w:ind w:firstLine="0"/>
+      </w:pPr>
+      <w:r>
+        <w:rPr>
+          <w:shd w:val="clear" w:color="auto" w:fill="FFFFFF"/>
+        </w:rPr>
+        <w:t>The VPS shall leave the remaining cards in the playing card area.</w:t>
+      </w:r>
+    </w:p>
+    <w:p>
+      <w:pPr>
+        <w:pStyle w:val="Requirement"/>
+        <w:ind w:left="720" w:firstLine="0"/>
+      </w:pPr>
       <w:r>
         <w:rPr>
           <w:rFonts w:eastAsia="Times New Roman" w:cs="Times New Roman"/>
-        </w:rPr>
-        <w:t>A</w:t>
-      </w:r>
-      <w:proofErr w:type="gramEnd"/>
+          <w:color w:val="222222"/>
+          <w:shd w:val="clear" w:color="auto" w:fill="FFFFFF"/>
+        </w:rPr>
+        <w:t>The VPS shall cross the finish line holding the obtained playing card.</w:t>
+      </w:r>
+    </w:p>
+    <w:p>
+      <w:pPr>
+        <w:pStyle w:val="Requirement"/>
+        <w:ind w:left="720" w:firstLine="0"/>
+      </w:pPr>
       <w:r>
         <w:rPr>
           <w:rFonts w:eastAsia="Times New Roman" w:cs="Times New Roman"/>
-        </w:rPr>
-        <w:t xml:space="preserve"> Sketch.</w:t>
-      </w:r>
-    </w:p>
-    <w:p>
-      <w:pPr>
-        <w:pStyle w:val="ListParagraph"/>
-        <w:spacing w:after="0"/>
-        <w:rPr>
-          <w:rFonts w:cs="Times New Roman"/>
-        </w:rPr>
-      </w:pPr>
-      <w:r>
-        <w:rPr>
-          <w:rFonts w:cs="Times New Roman"/>
-        </w:rPr>
-        <w:t>The robot shall complete the Rubik’s Cube challenge.</w:t>
-      </w:r>
-    </w:p>
-    <w:p>
-      <w:pPr>
-        <w:pStyle w:val="ListParagraph"/>
-        <w:spacing w:after="0"/>
-        <w:ind w:left="1800"/>
-        <w:rPr>
-          <w:rFonts w:cs="Times New Roman"/>
-        </w:rPr>
-      </w:pPr>
+          <w:color w:val="222222"/>
+          <w:shd w:val="clear" w:color="auto" w:fill="FFFFFF"/>
+        </w:rPr>
+        <w:t xml:space="preserve">The VPS shall cross the finish line after completing all </w:t>
+      </w:r>
       <w:r>
         <w:rPr>
           <w:rFonts w:eastAsia="Times New Roman" w:cs="Times New Roman"/>
-        </w:rPr>
-        <w:t>The robot shall rotate one row of a Rubik’s Cube 180 degrees.</w:t>
-      </w:r>
-    </w:p>
-    <w:p>
-      <w:pPr>
-        <w:pStyle w:val="ListParagraph"/>
-        <w:spacing w:after="0"/>
-        <w:rPr>
-          <w:rFonts w:cs="Times New Roman"/>
-        </w:rPr>
-      </w:pPr>
-      <w:r>
-        <w:rPr>
-          <w:rFonts w:cs="Times New Roman"/>
-        </w:rPr>
-        <w:t>The robot shall complete the playing card challenge.</w:t>
-      </w:r>
-    </w:p>
-    <w:p>
-      <w:pPr>
-        <w:pStyle w:val="ListParagraph"/>
-        <w:spacing w:after="0"/>
-        <w:ind w:left="1800"/>
-        <w:rPr>
-          <w:rFonts w:cs="Times New Roman"/>
-        </w:rPr>
-      </w:pPr>
+          <w:color w:val="222222"/>
+          <w:shd w:val="clear" w:color="auto" w:fill="FFFFFF"/>
+        </w:rPr>
+        <w:t>challenges</w:t>
+      </w:r>
       <w:r>
         <w:rPr>
           <w:rFonts w:eastAsia="Times New Roman" w:cs="Times New Roman"/>
-        </w:rPr>
-        <w:t>The robot shall obtain one playing card from a deck of cards.</w:t>
-      </w:r>
-    </w:p>
-    <w:p>
-      <w:pPr>
-        <w:pStyle w:val="ListParagraph"/>
-        <w:spacing w:after="0"/>
-        <w:ind w:left="1800"/>
-        <w:rPr>
-          <w:rFonts w:cs="Times New Roman"/>
-        </w:rPr>
-      </w:pPr>
-      <w:r>
-        <w:rPr>
-          <w:rFonts w:eastAsia="Times New Roman" w:cs="Times New Roman"/>
-        </w:rPr>
-        <w:t>The robot shall complete the course with the playing card.</w:t>
+          <w:color w:val="222222"/>
+          <w:shd w:val="clear" w:color="auto" w:fill="FFFFFF"/>
+        </w:rPr>
+        <w:t>.</w:t>
       </w:r>
     </w:p>
     <w:p>
@@ -3753,268 +3779,706 @@
           <w:ilvl w:val="0"/>
           <w:numId w:val="0"/>
         </w:numPr>
-        <w:rPr>
-          <w:rFonts w:ascii="Times New Roman" w:hAnsi="Times New Roman"/>
-        </w:rPr>
+        <w:spacing w:before="360" w:after="240"/>
       </w:pPr>
       <w:bookmarkStart w:id="36" w:name="_Toc506458789"/>
-      <w:bookmarkStart w:id="37" w:name="_Toc399953152"/>
-      <w:r>
-        <w:rPr>
-          <w:rFonts w:ascii="Times New Roman" w:hAnsi="Times New Roman"/>
+      <w:bookmarkStart w:id="37" w:name="_Toc398837101"/>
+      <w:r>
+        <w:t>Nonfunctional Requirement</w:t>
+      </w:r>
+      <w:bookmarkEnd w:id="36"/>
+      <w:r>
+        <w:t>s</w:t>
+      </w:r>
+      <w:bookmarkEnd w:id="37"/>
+    </w:p>
+    <w:p>
+      <w:pPr>
+        <w:pStyle w:val="Requirement"/>
+        <w:ind w:left="720" w:firstLine="0"/>
+      </w:pPr>
+      <w:r>
+        <w:rPr>
+          <w:shd w:val="clear" w:color="auto" w:fill="FFFFFF"/>
+        </w:rPr>
+        <w:t>The VPS shall fit within 1 ft. x 1 ft. x 1 ft. if it is in the starting square.</w:t>
+      </w:r>
+    </w:p>
+    <w:p>
+      <w:pPr>
+        <w:pStyle w:val="Requirement"/>
+        <w:ind w:left="720" w:firstLine="0"/>
+      </w:pPr>
+      <w:r>
+        <w:t xml:space="preserve">The </w:t>
+      </w:r>
+      <w:r>
+        <w:t xml:space="preserve">VPS shall exit the 1 ft. x 1 ft. starting </w:t>
+      </w:r>
+      <w:r>
+        <w:t>square</w:t>
+      </w:r>
+      <w:r>
+        <w:t xml:space="preserve"> </w:t>
+      </w:r>
+      <w:r>
+        <w:t>when the red LED turns off.</w:t>
+      </w:r>
+    </w:p>
+    <w:p>
+      <w:pPr>
+        <w:pStyle w:val="Requirement"/>
+        <w:ind w:left="720" w:firstLine="0"/>
+      </w:pPr>
+      <w:r>
+        <w:t>The VPS shall traverse the white line on the course</w:t>
+      </w:r>
+      <w:r>
+        <w:t>.</w:t>
+      </w:r>
+    </w:p>
+    <w:p>
+      <w:pPr>
+        <w:pStyle w:val="Requirement"/>
+        <w:ind w:firstLine="0"/>
+      </w:pPr>
+      <w:r>
+        <w:t>The VPS shall remain on the white line for at least TBD % of the course.</w:t>
+      </w:r>
+    </w:p>
+    <w:p>
+      <w:pPr>
+        <w:pStyle w:val="Requirement"/>
+        <w:ind w:firstLine="0"/>
+      </w:pPr>
+      <w:r>
+        <w:t xml:space="preserve">The VPS shall move to each challenge. </w:t>
+      </w:r>
+    </w:p>
+    <w:p>
+      <w:pPr>
+        <w:pStyle w:val="Requirement"/>
+        <w:ind w:left="720" w:firstLine="0"/>
+      </w:pPr>
+      <w:r>
+        <w:rPr>
+          <w:rFonts w:eastAsia="Times New Roman" w:cs="Times New Roman"/>
+          <w:color w:val="222222"/>
+          <w:shd w:val="clear" w:color="auto" w:fill="FFFFFF"/>
+        </w:rPr>
+        <w:t>The VPS shall play the Simon game for 15 seconds.</w:t>
+      </w:r>
+    </w:p>
+    <w:p>
+      <w:pPr>
+        <w:pStyle w:val="Requirement"/>
+        <w:ind w:firstLine="0"/>
+      </w:pPr>
+      <w:r>
+        <w:rPr>
+          <w:rFonts w:eastAsia="Times New Roman" w:cs="Times New Roman"/>
+          <w:color w:val="222222"/>
+          <w:shd w:val="clear" w:color="auto" w:fill="FFFFFF"/>
+        </w:rPr>
+        <w:t xml:space="preserve">The VPS shall press the middle button on the Simon game to activate the Simon game. </w:t>
+      </w:r>
+    </w:p>
+    <w:p>
+      <w:pPr>
+        <w:pStyle w:val="Requirement"/>
+        <w:ind w:firstLine="0"/>
+      </w:pPr>
+      <w:r>
+        <w:rPr>
+          <w:rFonts w:eastAsia="Times New Roman" w:cs="Times New Roman"/>
+          <w:color w:val="222222"/>
+          <w:shd w:val="clear" w:color="auto" w:fill="FFFFFF"/>
+        </w:rPr>
+        <w:t xml:space="preserve">The VPS shall respond to the Simon game after the Simon game </w:t>
+      </w:r>
+      <w:r>
+        <w:rPr>
+          <w:rFonts w:eastAsia="Times New Roman" w:cs="Times New Roman"/>
+          <w:color w:val="222222"/>
+          <w:shd w:val="clear" w:color="auto" w:fill="FFFFFF"/>
+        </w:rPr>
+        <w:t>dictates</w:t>
+      </w:r>
+      <w:r>
+        <w:rPr>
+          <w:rFonts w:eastAsia="Times New Roman" w:cs="Times New Roman"/>
+          <w:color w:val="222222"/>
+          <w:shd w:val="clear" w:color="auto" w:fill="FFFFFF"/>
+        </w:rPr>
+        <w:t xml:space="preserve"> a sequence</w:t>
+      </w:r>
+    </w:p>
+    <w:p>
+      <w:pPr>
+        <w:pStyle w:val="Requirement"/>
+        <w:ind w:left="2340" w:firstLine="0"/>
+      </w:pPr>
+      <w:r>
+        <w:rPr>
+          <w:rFonts w:eastAsia="Times New Roman" w:cs="Times New Roman"/>
+          <w:color w:val="222222"/>
+          <w:shd w:val="clear" w:color="auto" w:fill="FFFFFF"/>
+        </w:rPr>
+        <w:t xml:space="preserve">The VPS shall press the buttons on the Simon game in the sequence </w:t>
+      </w:r>
+      <w:r>
+        <w:rPr>
+          <w:rFonts w:eastAsia="Times New Roman" w:cs="Times New Roman"/>
+          <w:color w:val="222222"/>
+          <w:shd w:val="clear" w:color="auto" w:fill="FFFFFF"/>
+        </w:rPr>
+        <w:t>dictated</w:t>
+      </w:r>
+      <w:r>
+        <w:rPr>
+          <w:rFonts w:eastAsia="Times New Roman" w:cs="Times New Roman"/>
+          <w:color w:val="222222"/>
+          <w:shd w:val="clear" w:color="auto" w:fill="FFFFFF"/>
+        </w:rPr>
+        <w:t xml:space="preserve"> by the Simon game. </w:t>
+      </w:r>
+    </w:p>
+    <w:p>
+      <w:pPr>
+        <w:pStyle w:val="Requirement"/>
+        <w:tabs>
+          <w:tab w:val="left" w:pos="2340"/>
+        </w:tabs>
+        <w:ind w:left="2340" w:firstLine="0"/>
+      </w:pPr>
+      <w:r>
+        <w:rPr>
+          <w:rFonts w:eastAsia="Times New Roman" w:cs="Times New Roman"/>
+          <w:color w:val="222222"/>
+          <w:shd w:val="clear" w:color="auto" w:fill="FFFFFF"/>
+        </w:rPr>
+        <w:t xml:space="preserve">The VPS shall respond to the Simon game before the </w:t>
+      </w:r>
+      <w:r>
+        <w:rPr>
+          <w:rFonts w:eastAsia="Times New Roman" w:cs="Times New Roman"/>
+          <w:color w:val="222222"/>
+          <w:shd w:val="clear" w:color="auto" w:fill="FFFFFF"/>
+        </w:rPr>
+        <w:t>Simon game emits an error tone</w:t>
+      </w:r>
+      <w:r>
+        <w:rPr>
+          <w:rFonts w:eastAsia="Times New Roman" w:cs="Times New Roman"/>
+          <w:color w:val="222222"/>
+          <w:shd w:val="clear" w:color="auto" w:fill="FFFFFF"/>
+        </w:rPr>
+        <w:t>.</w:t>
+      </w:r>
+    </w:p>
+    <w:p>
+      <w:pPr>
+        <w:pStyle w:val="Requirement"/>
+        <w:ind w:firstLine="0"/>
+      </w:pPr>
+      <w:r>
+        <w:rPr>
+          <w:rFonts w:eastAsia="Times New Roman" w:cs="Times New Roman"/>
+          <w:color w:val="222222"/>
+          <w:shd w:val="clear" w:color="auto" w:fill="FFFFFF"/>
+        </w:rPr>
+        <w:t>The VPS shall leave the Simon game in the Simon game area</w:t>
+      </w:r>
+      <w:r>
+        <w:rPr>
+          <w:rFonts w:eastAsia="Times New Roman" w:cs="Times New Roman"/>
+          <w:color w:val="222222"/>
+          <w:shd w:val="clear" w:color="auto" w:fill="FFFFFF"/>
+        </w:rPr>
+        <w:t>.</w:t>
+      </w:r>
+    </w:p>
+    <w:p>
+      <w:pPr>
+        <w:pStyle w:val="Requirement"/>
+        <w:ind w:left="720" w:firstLine="0"/>
+      </w:pPr>
+      <w:r>
+        <w:rPr>
+          <w:rFonts w:eastAsia="Times New Roman" w:cs="Times New Roman"/>
+          <w:color w:val="222222"/>
+          <w:shd w:val="clear" w:color="auto" w:fill="FFFFFF"/>
+        </w:rPr>
+        <w:t xml:space="preserve">The VPS shall draw the letters “IEEE” on the Etch </w:t>
+      </w:r>
+      <w:proofErr w:type="gramStart"/>
+      <w:r>
+        <w:rPr>
+          <w:rFonts w:eastAsia="Times New Roman" w:cs="Times New Roman"/>
+          <w:color w:val="222222"/>
+          <w:shd w:val="clear" w:color="auto" w:fill="FFFFFF"/>
+        </w:rPr>
+        <w:t>A</w:t>
+      </w:r>
+      <w:proofErr w:type="gramEnd"/>
+      <w:r>
+        <w:rPr>
+          <w:rFonts w:eastAsia="Times New Roman" w:cs="Times New Roman"/>
+          <w:color w:val="222222"/>
+          <w:shd w:val="clear" w:color="auto" w:fill="FFFFFF"/>
+        </w:rPr>
+        <w:t xml:space="preserve"> Sketch in a TBD lettering style.</w:t>
+      </w:r>
+    </w:p>
+    <w:p>
+      <w:pPr>
+        <w:pStyle w:val="Requirement"/>
+        <w:ind w:firstLine="0"/>
+      </w:pPr>
+      <w:r>
+        <w:rPr>
+          <w:rFonts w:eastAsia="Times New Roman" w:cs="Times New Roman"/>
+          <w:color w:val="222222"/>
+          <w:shd w:val="clear" w:color="auto" w:fill="FFFFFF"/>
+        </w:rPr>
+        <w:t xml:space="preserve">The VPS shall rotate the Etch </w:t>
+      </w:r>
+      <w:proofErr w:type="gramStart"/>
+      <w:r>
+        <w:rPr>
+          <w:rFonts w:eastAsia="Times New Roman" w:cs="Times New Roman"/>
+          <w:color w:val="222222"/>
+          <w:shd w:val="clear" w:color="auto" w:fill="FFFFFF"/>
+        </w:rPr>
+        <w:t>A</w:t>
+      </w:r>
+      <w:proofErr w:type="gramEnd"/>
+      <w:r>
+        <w:rPr>
+          <w:rFonts w:eastAsia="Times New Roman" w:cs="Times New Roman"/>
+          <w:color w:val="222222"/>
+          <w:shd w:val="clear" w:color="auto" w:fill="FFFFFF"/>
+        </w:rPr>
+        <w:t xml:space="preserve"> Sketch knobs to draw the letters “IEEE”.</w:t>
+      </w:r>
+    </w:p>
+    <w:p>
+      <w:pPr>
+        <w:pStyle w:val="Requirement"/>
+        <w:ind w:firstLine="0"/>
+      </w:pPr>
+      <w:r>
+        <w:rPr>
+          <w:rFonts w:eastAsia="Times New Roman" w:cs="Times New Roman"/>
+          <w:color w:val="222222"/>
+          <w:shd w:val="clear" w:color="auto" w:fill="FFFFFF"/>
+        </w:rPr>
+        <w:t xml:space="preserve">The VPS shall leave the Etch </w:t>
+      </w:r>
+      <w:proofErr w:type="gramStart"/>
+      <w:r>
+        <w:rPr>
+          <w:rFonts w:eastAsia="Times New Roman" w:cs="Times New Roman"/>
+          <w:color w:val="222222"/>
+          <w:shd w:val="clear" w:color="auto" w:fill="FFFFFF"/>
+        </w:rPr>
+        <w:t>A</w:t>
+      </w:r>
+      <w:proofErr w:type="gramEnd"/>
+      <w:r>
+        <w:rPr>
+          <w:rFonts w:eastAsia="Times New Roman" w:cs="Times New Roman"/>
+          <w:color w:val="222222"/>
+          <w:shd w:val="clear" w:color="auto" w:fill="FFFFFF"/>
+        </w:rPr>
+        <w:t xml:space="preserve"> Sketch in the Etch A Sketch area.</w:t>
+      </w:r>
+    </w:p>
+    <w:p>
+      <w:pPr>
+        <w:pStyle w:val="Requirement"/>
+        <w:ind w:left="720" w:firstLine="0"/>
+      </w:pPr>
+      <w:r>
+        <w:rPr>
+          <w:rFonts w:eastAsia="Times New Roman" w:cs="Times New Roman"/>
+          <w:color w:val="222222"/>
+          <w:shd w:val="clear" w:color="auto" w:fill="FFFFFF"/>
+        </w:rPr>
+        <w:t>The VPS shall rotate one row of the Rubik’s Cube 180 degrees relative to the other two rows</w:t>
+      </w:r>
+      <w:r>
+        <w:rPr>
+          <w:rFonts w:eastAsia="Times New Roman" w:cs="Times New Roman"/>
+          <w:color w:val="222222"/>
+          <w:shd w:val="clear" w:color="auto" w:fill="FFFFFF"/>
+        </w:rPr>
+        <w:t xml:space="preserve"> of the Rubik’s Cube</w:t>
+      </w:r>
+      <w:r>
+        <w:rPr>
+          <w:rFonts w:eastAsia="Times New Roman" w:cs="Times New Roman"/>
+          <w:color w:val="222222"/>
+          <w:shd w:val="clear" w:color="auto" w:fill="FFFFFF"/>
+        </w:rPr>
+        <w:t>.</w:t>
+      </w:r>
+    </w:p>
+    <w:p>
+      <w:pPr>
+        <w:pStyle w:val="Requirement"/>
+        <w:ind w:left="720" w:firstLine="0"/>
+      </w:pPr>
+      <w:r>
+        <w:rPr>
+          <w:rFonts w:eastAsia="Times New Roman" w:cs="Times New Roman"/>
+          <w:color w:val="222222"/>
+          <w:shd w:val="clear" w:color="auto" w:fill="FFFFFF"/>
         </w:rPr>
         <w:lastRenderedPageBreak/>
-        <w:t>Nonfunctional Requirements</w:t>
-      </w:r>
-      <w:bookmarkEnd w:id="36"/>
-      <w:bookmarkEnd w:id="37"/>
-    </w:p>
-    <w:p>
-      <w:pPr>
-        <w:pStyle w:val="ListParagraph"/>
-        <w:spacing w:after="0"/>
+        <w:t>The VPS shall leave the Rubik’s Cube in the Rubik’s Cube area.</w:t>
+      </w:r>
+    </w:p>
+    <w:p>
+      <w:pPr>
+        <w:pStyle w:val="Requirement"/>
+        <w:ind w:left="0" w:firstLine="0"/>
+      </w:pPr>
+      <w:r>
         <w:rPr>
           <w:rFonts w:eastAsia="Times New Roman" w:cs="Times New Roman"/>
-        </w:rPr>
+          <w:color w:val="222222"/>
+          <w:shd w:val="clear" w:color="auto" w:fill="FFFFFF"/>
+        </w:rPr>
+        <w:t>The VPS shall obtain one playing card from the stack of cards on the course.</w:t>
+      </w:r>
+    </w:p>
+    <w:p>
+      <w:pPr>
+        <w:pStyle w:val="Requirement"/>
+        <w:ind w:firstLine="0"/>
+      </w:pPr>
+      <w:r>
+        <w:rPr>
+          <w:shd w:val="clear" w:color="auto" w:fill="FFFFFF"/>
+        </w:rPr>
+        <w:t>The VPS shall leave the remaining cards in the playing card area.</w:t>
+      </w:r>
+    </w:p>
+    <w:p>
+      <w:pPr>
+        <w:pStyle w:val="Requirement"/>
+        <w:ind w:left="720" w:firstLine="0"/>
       </w:pPr>
       <w:r>
         <w:rPr>
           <w:rFonts w:eastAsia="Times New Roman" w:cs="Times New Roman"/>
-        </w:rPr>
-        <w:t>The robot shall fit within 1 ft</w:t>
-      </w:r>
+          <w:color w:val="222222"/>
+          <w:shd w:val="clear" w:color="auto" w:fill="FFFFFF"/>
+        </w:rPr>
+        <w:t>The VPS shall cross the finish line holding the obtained playing card.</w:t>
+      </w:r>
+    </w:p>
+    <w:p>
+      <w:pPr>
+        <w:pStyle w:val="Requirement"/>
+        <w:ind w:left="720" w:firstLine="0"/>
+      </w:pPr>
       <w:r>
         <w:rPr>
           <w:rFonts w:eastAsia="Times New Roman" w:cs="Times New Roman"/>
-          <w:vertAlign w:val="superscript"/>
-        </w:rPr>
-        <w:t>3</w:t>
+          <w:color w:val="222222"/>
+          <w:shd w:val="clear" w:color="auto" w:fill="FFFFFF"/>
+        </w:rPr>
+        <w:t xml:space="preserve">The VPS shall cross the finish line after completing all </w:t>
       </w:r>
       <w:r>
         <w:rPr>
           <w:rFonts w:eastAsia="Times New Roman" w:cs="Times New Roman"/>
+          <w:color w:val="222222"/>
+          <w:shd w:val="clear" w:color="auto" w:fill="FFFFFF"/>
+        </w:rPr>
+        <w:t>challenges</w:t>
+      </w:r>
+      <w:r>
+        <w:rPr>
+          <w:rFonts w:eastAsia="Times New Roman" w:cs="Times New Roman"/>
+          <w:color w:val="222222"/>
+          <w:shd w:val="clear" w:color="auto" w:fill="FFFFFF"/>
         </w:rPr>
         <w:t>.</w:t>
       </w:r>
     </w:p>
     <w:p>
       <w:pPr>
-        <w:pStyle w:val="ListParagraph"/>
-        <w:spacing w:after="0"/>
-        <w:ind w:left="360"/>
-        <w:rPr>
-          <w:rFonts w:eastAsia="Times New Roman" w:cs="Times New Roman"/>
-        </w:rPr>
-      </w:pPr>
-      <w:r>
-        <w:rPr>
-          <w:rFonts w:eastAsia="Times New Roman" w:cs="Times New Roman"/>
-        </w:rPr>
-        <w:t xml:space="preserve">The robot shall be autonomous. </w:t>
-      </w:r>
-    </w:p>
-    <w:p>
-      <w:pPr>
-        <w:pStyle w:val="ListParagraph"/>
-        <w:spacing w:after="0"/>
-        <w:ind w:left="360"/>
-        <w:rPr>
-          <w:rFonts w:eastAsia="Times New Roman" w:cs="Times New Roman"/>
-        </w:rPr>
-      </w:pPr>
-      <w:r>
-        <w:rPr>
-          <w:rFonts w:eastAsia="Times New Roman" w:cs="Times New Roman"/>
-        </w:rPr>
-        <w:t>The robot shall remain on the course for 5 minutes.</w:t>
-      </w:r>
-    </w:p>
-    <w:p>
-      <w:pPr>
-        <w:pStyle w:val="ListParagraph"/>
-        <w:spacing w:after="0"/>
-        <w:ind w:left="360"/>
-        <w:rPr>
-          <w:rFonts w:eastAsia="Times New Roman" w:cs="Times New Roman"/>
-        </w:rPr>
-      </w:pPr>
-      <w:r>
-        <w:rPr>
-          <w:rFonts w:eastAsia="Times New Roman" w:cs="Times New Roman"/>
-        </w:rPr>
-        <w:t>The robot shall interact with Simon for exactly 15 seconds.</w:t>
-      </w:r>
-    </w:p>
-    <w:p>
-      <w:pPr>
-        <w:pStyle w:val="ListParagraph"/>
-        <w:spacing w:after="0"/>
-        <w:ind w:left="360"/>
-        <w:rPr>
-          <w:rFonts w:eastAsia="Times New Roman" w:cs="Times New Roman"/>
-        </w:rPr>
-      </w:pPr>
-      <w:r>
-        <w:rPr>
-          <w:rFonts w:eastAsia="Times New Roman" w:cs="Times New Roman"/>
-        </w:rPr>
-        <w:t>The robot shall complete the challenges in sequence.</w:t>
-      </w:r>
-    </w:p>
-    <w:p>
-      <w:pPr>
-        <w:pStyle w:val="ListParagraph"/>
-        <w:spacing w:after="0"/>
-        <w:ind w:left="360"/>
-        <w:rPr>
-          <w:rFonts w:eastAsia="Times New Roman" w:cs="Times New Roman"/>
-        </w:rPr>
-      </w:pPr>
-      <w:r>
-        <w:rPr>
-          <w:rFonts w:eastAsia="Times New Roman" w:cs="Times New Roman"/>
-        </w:rPr>
-        <w:t>The robot shall execute all requirements within 5 minutes.</w:t>
-      </w:r>
-    </w:p>
-    <w:p>
-      <w:pPr>
-        <w:pStyle w:val="ListParagraph"/>
-        <w:spacing w:after="0"/>
-        <w:ind w:left="360"/>
-        <w:rPr>
-          <w:rFonts w:eastAsia="Times New Roman" w:cs="Times New Roman"/>
-        </w:rPr>
-      </w:pPr>
-      <w:r>
-        <w:rPr>
-          <w:rFonts w:eastAsia="Times New Roman" w:cs="Times New Roman"/>
-        </w:rPr>
-        <w:t>The robot shall press the buttons on Simon before Simon outputs an error tone.</w:t>
-      </w:r>
-    </w:p>
-    <w:p>
-      <w:pPr>
-        <w:pStyle w:val="ListParagraph"/>
-        <w:spacing w:after="0"/>
-        <w:ind w:left="360"/>
-        <w:rPr>
-          <w:rFonts w:eastAsia="Times New Roman" w:cs="Times New Roman"/>
-        </w:rPr>
-      </w:pPr>
-      <w:r>
-        <w:rPr>
-          <w:rFonts w:cs="Times New Roman"/>
-        </w:rPr>
-        <w:t>The robot shall fulfill the competition safety regulations.</w:t>
-      </w:r>
-    </w:p>
-    <w:p>
-      <w:pPr>
-        <w:pStyle w:val="ListParagraph"/>
-        <w:spacing w:after="0"/>
-        <w:ind w:left="1080"/>
-        <w:rPr>
-          <w:rFonts w:eastAsia="Times New Roman" w:cs="Times New Roman"/>
-        </w:rPr>
-      </w:pPr>
-      <w:r>
-        <w:rPr>
-          <w:rFonts w:cs="Times New Roman"/>
-        </w:rPr>
-        <w:t>The robot shall contain nonflammable substances.</w:t>
-      </w:r>
-    </w:p>
-    <w:p>
-      <w:pPr>
-        <w:pStyle w:val="ListParagraph"/>
-        <w:spacing w:after="0"/>
-        <w:ind w:left="1080"/>
-        <w:rPr>
-          <w:rFonts w:eastAsia="Times New Roman" w:cs="Times New Roman"/>
-        </w:rPr>
-      </w:pPr>
-      <w:r>
-        <w:rPr>
-          <w:rFonts w:cs="Times New Roman"/>
-        </w:rPr>
-        <w:t xml:space="preserve">The robot shall </w:t>
-      </w:r>
-      <w:r>
-        <w:rPr>
-          <w:rFonts w:cs="Times New Roman"/>
-          <w:u w:val="single"/>
-        </w:rPr>
-        <w:t>not damage</w:t>
-      </w:r>
-      <w:r>
-        <w:rPr>
-          <w:rFonts w:cs="Times New Roman"/>
-        </w:rPr>
-        <w:t xml:space="preserve"> the course.</w:t>
-      </w:r>
-    </w:p>
-    <w:p>
-      <w:pPr>
-        <w:pStyle w:val="ListParagraph"/>
-        <w:spacing w:after="0"/>
-        <w:ind w:left="1080"/>
-        <w:rPr>
-          <w:rFonts w:eastAsia="Times New Roman" w:cs="Times New Roman"/>
-        </w:rPr>
-      </w:pPr>
-      <w:r>
-        <w:rPr>
-          <w:rFonts w:cs="Times New Roman"/>
-        </w:rPr>
-        <w:t xml:space="preserve">The robot shall do </w:t>
-      </w:r>
-      <w:r>
-        <w:rPr>
-          <w:rFonts w:cs="Times New Roman"/>
-          <w:u w:val="single"/>
-        </w:rPr>
-        <w:t>no harm</w:t>
-      </w:r>
-      <w:r>
-        <w:rPr>
-          <w:rFonts w:cs="Times New Roman"/>
+        <w:pStyle w:val="Heading2"/>
+        <w:numPr>
+          <w:ilvl w:val="0"/>
+          <w:numId w:val="0"/>
+        </w:numPr>
+        <w:spacing w:before="360" w:after="240"/>
+      </w:pPr>
+      <w:r>
+        <w:t xml:space="preserve"> </w:t>
+      </w:r>
+      <w:r>
+        <w:t>Nonfunctional Requirement</w:t>
+      </w:r>
+      <w:r>
+        <w:t>s</w:t>
+      </w:r>
+    </w:p>
+    <w:p>
+      <w:pPr>
+        <w:pStyle w:val="Requirement"/>
+        <w:ind w:left="720" w:firstLine="0"/>
+      </w:pPr>
+      <w:r>
+        <w:rPr>
+          <w:shd w:val="clear" w:color="auto" w:fill="FFFFFF"/>
+        </w:rPr>
+        <w:t>The VPS shall fit within 1 ft. x 1 ft. x 1 ft. if it is in the starting square.</w:t>
+      </w:r>
+    </w:p>
+    <w:p>
+      <w:pPr>
+        <w:pStyle w:val="Requirement"/>
+        <w:ind w:left="720" w:firstLine="0"/>
+      </w:pPr>
+      <w:r>
+        <w:rPr>
+          <w:shd w:val="clear" w:color="auto" w:fill="FFFFFF"/>
+        </w:rPr>
+        <w:t>The VPS shall fit within 1 ft. x 1 ft. x 1 ft. to cross the finish line</w:t>
+      </w:r>
+      <w:r>
+        <w:rPr>
+          <w:shd w:val="clear" w:color="auto" w:fill="FFFFFF"/>
         </w:rPr>
         <w:t>.</w:t>
       </w:r>
     </w:p>
     <w:p>
       <w:pPr>
-        <w:pStyle w:val="ListParagraph"/>
-        <w:spacing w:after="0"/>
-        <w:ind w:left="1080"/>
-        <w:rPr>
-          <w:rFonts w:eastAsia="Times New Roman" w:cs="Times New Roman"/>
-        </w:rPr>
-      </w:pPr>
-      <w:r>
-        <w:rPr>
-          <w:rFonts w:cs="Times New Roman"/>
-        </w:rPr>
-        <w:t>The robot shall shut off in case of emergency.</w:t>
-      </w:r>
-    </w:p>
-    <w:p>
-      <w:pPr>
-        <w:pStyle w:val="ListParagraph"/>
-        <w:ind w:left="360"/>
-        <w:rPr>
-          <w:rFonts w:eastAsia="Times New Roman" w:cs="Times New Roman"/>
-        </w:rPr>
-      </w:pPr>
-      <w:bookmarkStart w:id="38" w:name="_Ref272455223"/>
-      <w:r>
-        <w:rPr>
-          <w:rFonts w:cs="Times New Roman"/>
-        </w:rPr>
-        <w:t>The robot shall operate with an on-board power supply.</w:t>
-      </w:r>
-      <w:bookmarkEnd w:id="38"/>
+        <w:pStyle w:val="Requirement"/>
+        <w:ind w:left="720" w:firstLine="0"/>
+      </w:pPr>
+      <w:r>
+        <w:rPr>
+          <w:shd w:val="clear" w:color="auto" w:fill="FFFFFF"/>
+        </w:rPr>
+        <w:t>The VPS shall operate without human interaction after activation.</w:t>
+      </w:r>
+    </w:p>
+    <w:p>
+      <w:pPr>
+        <w:pStyle w:val="Requirement"/>
+        <w:ind w:left="720" w:firstLine="0"/>
+      </w:pPr>
+      <w:r>
+        <w:rPr>
+          <w:shd w:val="clear" w:color="auto" w:fill="FFFFFF"/>
+        </w:rPr>
+        <w:t xml:space="preserve">The VPS shall operate under its own </w:t>
+      </w:r>
+      <w:r>
+        <w:rPr>
+          <w:shd w:val="clear" w:color="auto" w:fill="FFFFFF"/>
+        </w:rPr>
+        <w:t xml:space="preserve">onboard </w:t>
+      </w:r>
+      <w:r>
+        <w:rPr>
+          <w:shd w:val="clear" w:color="auto" w:fill="FFFFFF"/>
+        </w:rPr>
+        <w:t>power</w:t>
+      </w:r>
+      <w:r>
+        <w:rPr>
+          <w:shd w:val="clear" w:color="auto" w:fill="FFFFFF"/>
+        </w:rPr>
+        <w:t xml:space="preserve"> supply</w:t>
+      </w:r>
+      <w:r>
+        <w:rPr>
+          <w:shd w:val="clear" w:color="auto" w:fill="FFFFFF"/>
+        </w:rPr>
+        <w:t>.</w:t>
+      </w:r>
+    </w:p>
+    <w:p>
+      <w:pPr>
+        <w:pStyle w:val="Requirement"/>
+        <w:ind w:left="720" w:firstLine="0"/>
+      </w:pPr>
+      <w:r>
+        <w:rPr>
+          <w:shd w:val="clear" w:color="auto" w:fill="FFFFFF"/>
+        </w:rPr>
+        <w:t>The VPS shall remain within the course.</w:t>
+      </w:r>
+    </w:p>
+    <w:p>
+      <w:pPr>
+        <w:pStyle w:val="Requirement"/>
+        <w:ind w:left="720" w:firstLine="0"/>
+      </w:pPr>
+      <w:r>
+        <w:rPr>
+          <w:shd w:val="clear" w:color="auto" w:fill="FFFFFF"/>
+        </w:rPr>
+        <w:t>The VPS shall cross the finish line in no more than 5 minutes after the LED turns off.</w:t>
+      </w:r>
+    </w:p>
+    <w:p>
+      <w:pPr>
+        <w:pStyle w:val="Requirement"/>
+        <w:ind w:left="720" w:firstLine="0"/>
+      </w:pPr>
+      <w:r>
+        <w:rPr>
+          <w:shd w:val="clear" w:color="auto" w:fill="FFFFFF"/>
+        </w:rPr>
+        <w:t xml:space="preserve">The VPS shall remain in the 1 ft. x 1 ft. </w:t>
+      </w:r>
+      <w:r>
+        <w:rPr>
+          <w:shd w:val="clear" w:color="auto" w:fill="FFFFFF"/>
+        </w:rPr>
+        <w:t>starting</w:t>
+      </w:r>
+      <w:r>
+        <w:rPr>
+          <w:shd w:val="clear" w:color="auto" w:fill="FFFFFF"/>
+        </w:rPr>
+        <w:t xml:space="preserve"> </w:t>
+      </w:r>
+      <w:r>
+        <w:rPr>
+          <w:shd w:val="clear" w:color="auto" w:fill="FFFFFF"/>
+        </w:rPr>
+        <w:t>square while the LED is on.</w:t>
+      </w:r>
+    </w:p>
+    <w:p>
+      <w:pPr>
+        <w:pStyle w:val="Requirement"/>
+        <w:ind w:left="288" w:firstLine="432"/>
+      </w:pPr>
+      <w:r>
+        <w:rPr>
+          <w:shd w:val="clear" w:color="auto" w:fill="FFFFFF"/>
+        </w:rPr>
+        <w:t>The VPS shall fit within 1 ft. x 1 ft. x 1 ft. to cross the finish line</w:t>
+      </w:r>
+      <w:r>
+        <w:rPr>
+          <w:shd w:val="clear" w:color="auto" w:fill="FFFFFF"/>
+        </w:rPr>
+        <w:t>.</w:t>
+      </w:r>
+    </w:p>
+    <w:p>
+      <w:pPr>
+        <w:pStyle w:val="Requirement"/>
+        <w:ind w:left="720" w:firstLine="0"/>
+      </w:pPr>
+      <w:r>
+        <w:rPr>
+          <w:shd w:val="clear" w:color="auto" w:fill="FFFFFF"/>
+        </w:rPr>
+        <w:t>The VPS shall operate without human interaction after activation.</w:t>
+      </w:r>
+    </w:p>
+    <w:p>
+      <w:pPr>
+        <w:pStyle w:val="Requirement"/>
+        <w:ind w:left="720" w:firstLine="0"/>
+      </w:pPr>
+      <w:r>
+        <w:rPr>
+          <w:shd w:val="clear" w:color="auto" w:fill="FFFFFF"/>
+        </w:rPr>
+        <w:t xml:space="preserve">The VPS shall operate under its own </w:t>
+      </w:r>
+      <w:r>
+        <w:rPr>
+          <w:shd w:val="clear" w:color="auto" w:fill="FFFFFF"/>
+        </w:rPr>
+        <w:t xml:space="preserve">onboard </w:t>
+      </w:r>
+      <w:r>
+        <w:rPr>
+          <w:shd w:val="clear" w:color="auto" w:fill="FFFFFF"/>
+        </w:rPr>
+        <w:t>power</w:t>
+      </w:r>
+      <w:r>
+        <w:rPr>
+          <w:shd w:val="clear" w:color="auto" w:fill="FFFFFF"/>
+        </w:rPr>
+        <w:t xml:space="preserve"> supply</w:t>
+      </w:r>
+      <w:r>
+        <w:rPr>
+          <w:shd w:val="clear" w:color="auto" w:fill="FFFFFF"/>
+        </w:rPr>
+        <w:t>.</w:t>
+      </w:r>
+    </w:p>
+    <w:p>
+      <w:pPr>
+        <w:pStyle w:val="Requirement"/>
+        <w:ind w:left="720" w:firstLine="0"/>
+      </w:pPr>
+      <w:r>
+        <w:rPr>
+          <w:shd w:val="clear" w:color="auto" w:fill="FFFFFF"/>
+        </w:rPr>
+        <w:t>The VPS shall remain within the course.</w:t>
+      </w:r>
+    </w:p>
+    <w:p>
+      <w:pPr>
+        <w:pStyle w:val="Requirement"/>
+        <w:ind w:left="720" w:firstLine="0"/>
+      </w:pPr>
+      <w:r>
+        <w:rPr>
+          <w:shd w:val="clear" w:color="auto" w:fill="FFFFFF"/>
+        </w:rPr>
+        <w:t>The VPS shall cross the finish line in no more than 5 minutes after the LED turns off.</w:t>
+      </w:r>
+    </w:p>
+    <w:p>
+      <w:pPr>
+        <w:pStyle w:val="Requirement"/>
+        <w:ind w:left="720" w:firstLine="0"/>
+      </w:pPr>
+      <w:r>
+        <w:rPr>
+          <w:shd w:val="clear" w:color="auto" w:fill="FFFFFF"/>
+        </w:rPr>
+        <w:t xml:space="preserve">The VPS shall remain in the 1 ft. x 1 ft. </w:t>
+      </w:r>
+      <w:r>
+        <w:rPr>
+          <w:shd w:val="clear" w:color="auto" w:fill="FFFFFF"/>
+        </w:rPr>
+        <w:t>starting</w:t>
+      </w:r>
+      <w:r>
+        <w:rPr>
+          <w:shd w:val="clear" w:color="auto" w:fill="FFFFFF"/>
+        </w:rPr>
+        <w:t xml:space="preserve"> </w:t>
+      </w:r>
+      <w:r>
+        <w:rPr>
+          <w:shd w:val="clear" w:color="auto" w:fill="FFFFFF"/>
+        </w:rPr>
+        <w:t>square while the LED is on.</w:t>
+      </w:r>
     </w:p>
     <w:p>
       <w:pPr>
@@ -4047,7 +4511,7 @@
           <w:rFonts w:ascii="Times New Roman" w:hAnsi="Times New Roman"/>
         </w:rPr>
       </w:pPr>
-      <w:bookmarkStart w:id="39" w:name="_Toc399953153"/>
+      <w:bookmarkStart w:id="38" w:name="_Toc399953153"/>
       <w:r>
         <w:rPr>
           <w:rFonts w:ascii="Times New Roman" w:hAnsi="Times New Roman"/>
@@ -4055,7 +4519,7 @@
         <w:lastRenderedPageBreak/>
         <w:t>A.  Appendicies</w:t>
       </w:r>
-      <w:bookmarkEnd w:id="39"/>
+      <w:bookmarkEnd w:id="38"/>
     </w:p>
     <w:p>
       <w:pPr>
@@ -4068,14 +4532,14 @@
           <w:rFonts w:ascii="Times New Roman" w:hAnsi="Times New Roman"/>
         </w:rPr>
       </w:pPr>
-      <w:bookmarkStart w:id="40" w:name="_Toc399953154"/>
+      <w:bookmarkStart w:id="39" w:name="_Toc399953154"/>
       <w:r>
         <w:rPr>
           <w:rFonts w:ascii="Times New Roman" w:hAnsi="Times New Roman"/>
         </w:rPr>
         <w:t>A.1. Appendix A</w:t>
       </w:r>
-      <w:bookmarkEnd w:id="40"/>
+      <w:bookmarkEnd w:id="39"/>
     </w:p>
     <w:p>
       <w:pPr>
@@ -4088,14 +4552,14 @@
           <w:rFonts w:ascii="Times New Roman" w:hAnsi="Times New Roman"/>
         </w:rPr>
       </w:pPr>
-      <w:bookmarkStart w:id="41" w:name="_Toc399953155"/>
+      <w:bookmarkStart w:id="40" w:name="_Toc399953155"/>
       <w:r>
         <w:rPr>
           <w:rFonts w:ascii="Times New Roman" w:hAnsi="Times New Roman"/>
         </w:rPr>
         <w:t>Supplement</w:t>
       </w:r>
-      <w:bookmarkEnd w:id="41"/>
+      <w:bookmarkEnd w:id="40"/>
     </w:p>
     <w:p>
       <w:pPr>
@@ -4973,7 +5437,7 @@
           <w:rFonts w:ascii="Times New Roman" w:hAnsi="Times New Roman"/>
         </w:rPr>
       </w:pPr>
-      <w:bookmarkStart w:id="42" w:name="_Toc399953156"/>
+      <w:bookmarkStart w:id="41" w:name="_Toc399953156"/>
       <w:r>
         <w:rPr>
           <w:rFonts w:ascii="Times New Roman" w:hAnsi="Times New Roman"/>
@@ -4981,7 +5445,7 @@
         <w:lastRenderedPageBreak/>
         <w:t>Acronyms &amp; Abbreviations</w:t>
       </w:r>
-      <w:bookmarkEnd w:id="42"/>
+      <w:bookmarkEnd w:id="41"/>
     </w:p>
     <w:p>
       <w:pPr>
@@ -5275,8 +5739,8 @@
         </w:rPr>
         <w:br w:type="page"/>
       </w:r>
-      <w:bookmarkStart w:id="43" w:name="_References"/>
-      <w:bookmarkEnd w:id="43"/>
+      <w:bookmarkStart w:id="42" w:name="_References"/>
+      <w:bookmarkEnd w:id="42"/>
     </w:p>
     <w:p>
       <w:pPr>
@@ -5289,7 +5753,7 @@
           <w:rFonts w:ascii="Times New Roman" w:hAnsi="Times New Roman"/>
         </w:rPr>
       </w:pPr>
-      <w:bookmarkStart w:id="44" w:name="_Toc399953157"/>
+      <w:bookmarkStart w:id="43" w:name="_Toc399953157"/>
       <w:r>
         <w:rPr>
           <w:rFonts w:ascii="Times New Roman" w:hAnsi="Times New Roman"/>
@@ -5297,7 +5761,7 @@
         <w:lastRenderedPageBreak/>
         <w:t>References</w:t>
       </w:r>
-      <w:bookmarkEnd w:id="44"/>
+      <w:bookmarkEnd w:id="43"/>
     </w:p>
     <w:sdt>
       <w:sdtPr>
@@ -5338,10 +5802,10 @@
             </w:rPr>
             <w:fldChar w:fldCharType="begin"/>
           </w:r>
+          <w:bookmarkStart w:id="44" w:name="_Ref272456043"/>
           <w:bookmarkStart w:id="45" w:name="_Ref272455265"/>
-          <w:bookmarkStart w:id="46" w:name="_Ref272456043"/>
+          <w:bookmarkEnd w:id="44"/>
           <w:bookmarkEnd w:id="45"/>
-          <w:bookmarkEnd w:id="46"/>
           <w:r>
             <w:rPr>
               <w:rFonts w:cs="Times New Roman"/>
@@ -5354,8 +5818,8 @@
             </w:rPr>
             <w:fldChar w:fldCharType="separate"/>
           </w:r>
+          <w:bookmarkStart w:id="46" w:name="_Ref398631609"/>
           <w:bookmarkStart w:id="47" w:name="_Ref272455228"/>
-          <w:bookmarkStart w:id="48" w:name="_Ref398631609"/>
           <w:r>
             <w:rPr>
               <w:rFonts w:cs="Times New Roman"/>
@@ -5379,7 +5843,7 @@
             </w:rPr>
             <w:t xml:space="preserve"> March 5, 2008. http://commons.wikimedia.org/wiki/File:Rubik%27s_cube.svg (accessed September 13, 2014).</w:t>
           </w:r>
-          <w:bookmarkEnd w:id="48"/>
+          <w:bookmarkEnd w:id="46"/>
         </w:p>
         <w:p>
           <w:pPr>
@@ -5389,7 +5853,7 @@
               <w:noProof/>
             </w:rPr>
           </w:pPr>
-          <w:bookmarkStart w:id="49" w:name="_Ref398630517"/>
+          <w:bookmarkStart w:id="48" w:name="_Ref398630517"/>
           <w:r>
             <w:rPr>
               <w:rFonts w:cs="Times New Roman"/>
@@ -5413,7 +5877,7 @@
             </w:rPr>
             <w:t xml:space="preserve"> 2014. http://daytonabeach.erau.edu/Assets/daytonabeach/forms/daytonabeach-student-handbook.pdf (accessed September 13, 2014).</w:t>
           </w:r>
-          <w:bookmarkEnd w:id="49"/>
+          <w:bookmarkEnd w:id="48"/>
         </w:p>
         <w:p>
           <w:pPr>
@@ -5455,7 +5919,7 @@
               <w:noProof/>
             </w:rPr>
           </w:pPr>
-          <w:bookmarkStart w:id="50" w:name="_Ref398630583"/>
+          <w:bookmarkStart w:id="49" w:name="_Ref398630583"/>
           <w:r>
             <w:rPr>
               <w:rFonts w:cs="Times New Roman"/>
@@ -5463,7 +5927,7 @@
             </w:rPr>
             <w:t>IEEE. IEEE Guide for Developing System Requirements Specifications. 1998. New York, NY: IEEE, Decembeer 22, 1998.</w:t>
           </w:r>
-          <w:bookmarkEnd w:id="50"/>
+          <w:bookmarkEnd w:id="49"/>
         </w:p>
         <w:p>
           <w:pPr>
@@ -5473,7 +5937,7 @@
               <w:noProof/>
             </w:rPr>
           </w:pPr>
-          <w:bookmarkStart w:id="51" w:name="_Ref398630743"/>
+          <w:bookmarkStart w:id="50" w:name="_Ref398630743"/>
           <w:r>
             <w:rPr>
               <w:rFonts w:cs="Times New Roman"/>
@@ -5497,7 +5961,7 @@
             </w:rPr>
             <w:t xml:space="preserve"> New York, NY: Institute of Electrical and Electronics Engineers, Inc., 1998.</w:t>
           </w:r>
-          <w:bookmarkEnd w:id="51"/>
+          <w:bookmarkEnd w:id="50"/>
         </w:p>
         <w:p>
           <w:pPr>
@@ -5507,7 +5971,7 @@
               <w:noProof/>
             </w:rPr>
           </w:pPr>
-          <w:bookmarkStart w:id="52" w:name="_Ref398630626"/>
+          <w:bookmarkStart w:id="51" w:name="_Ref398630626"/>
           <w:r>
             <w:rPr>
               <w:rFonts w:cs="Times New Roman"/>
@@ -5531,7 +5995,7 @@
             </w:rPr>
             <w:t xml:space="preserve"> 2014. http://www.ewh.ieee.org/reg/3/southeastcon/ (accessed 2014).</w:t>
           </w:r>
-          <w:bookmarkEnd w:id="52"/>
+          <w:bookmarkEnd w:id="51"/>
         </w:p>
         <w:p>
           <w:pPr>
@@ -5541,7 +6005,7 @@
               <w:noProof/>
             </w:rPr>
           </w:pPr>
-          <w:bookmarkStart w:id="53" w:name="_Ref398630466"/>
+          <w:bookmarkStart w:id="52" w:name="_Ref398630466"/>
           <w:r>
             <w:rPr>
               <w:rFonts w:cs="Times New Roman"/>
@@ -5565,7 +6029,7 @@
             </w:rPr>
             <w:t xml:space="preserve"> March 19, 2014. http://sites.ieee.org/sb-unfc/files/2014/07/hardwareComp2015.pdf (accessed September 13, 2014).</w:t>
           </w:r>
-          <w:bookmarkEnd w:id="53"/>
+          <w:bookmarkEnd w:id="52"/>
         </w:p>
         <w:p>
           <w:pPr>
@@ -5607,7 +6071,7 @@
               <w:noProof/>
             </w:rPr>
           </w:pPr>
-          <w:bookmarkStart w:id="54" w:name="_Ref398631557"/>
+          <w:bookmarkStart w:id="53" w:name="_Ref398631557"/>
           <w:r>
             <w:rPr>
               <w:rFonts w:cs="Times New Roman"/>
@@ -5631,7 +6095,7 @@
             </w:rPr>
             <w:t xml:space="preserve"> Ohio Art. 2014. http://www.toysrus.com/buy/etch-a-sketch-doodle-pro/pocket-etch-a-sketch-red-5163-2395954 (accessed September 13, 2014).</w:t>
           </w:r>
-          <w:bookmarkEnd w:id="54"/>
+          <w:bookmarkEnd w:id="53"/>
         </w:p>
         <w:p>
           <w:pPr>
@@ -5641,7 +6105,7 @@
               <w:noProof/>
             </w:rPr>
           </w:pPr>
-          <w:bookmarkStart w:id="55" w:name="_Ref398631588"/>
+          <w:bookmarkStart w:id="54" w:name="_Ref398631588"/>
           <w:r>
             <w:rPr>
               <w:rFonts w:cs="Times New Roman"/>
@@ -5665,7 +6129,7 @@
             </w:rPr>
             <w:t xml:space="preserve"> January 3, 2014. http://plankavl.com/wp-content/uploads/2014/01/deck-cards.png (accessed September 13, 2014).</w:t>
           </w:r>
-          <w:bookmarkEnd w:id="55"/>
+          <w:bookmarkEnd w:id="54"/>
         </w:p>
         <w:p>
           <w:pPr>
@@ -5675,7 +6139,7 @@
               <w:noProof/>
             </w:rPr>
           </w:pPr>
-          <w:bookmarkStart w:id="56" w:name="_Ref398631623"/>
+          <w:bookmarkStart w:id="55" w:name="_Ref398631623"/>
           <w:r>
             <w:rPr>
               <w:rFonts w:cs="Times New Roman"/>
@@ -5699,7 +6163,7 @@
             </w:rPr>
             <w:t xml:space="preserve"> 2012. http://www.thebridgedirect.com/sim_prd_carabiner.php (accessed September 13, 2014).</w:t>
           </w:r>
-          <w:bookmarkEnd w:id="56"/>
+          <w:bookmarkEnd w:id="55"/>
         </w:p>
         <w:bookmarkEnd w:id="47"/>
         <w:p>
@@ -5812,7 +6276,7 @@
       <w:rPr>
         <w:rStyle w:val="PageNumber"/>
       </w:rPr>
-      <w:t>ii</w:t>
+      <w:t>2</w:t>
     </w:r>
     <w:r>
       <w:rPr>
@@ -6039,7 +6503,7 @@
         <w:sz w:val="16"/>
         <w:szCs w:val="16"/>
       </w:rPr>
-      <w:t>This document is property of the Volt</w:t>
+      <w:t>This document is property of the Volt &amp; Pepper Senior Design Team, 2014-2015, at Embry</w:t>
     </w:r>
     <w:r>
       <w:rPr>
@@ -6048,7 +6512,7 @@
         <w:sz w:val="16"/>
         <w:szCs w:val="16"/>
       </w:rPr>
-      <w:t xml:space="preserve"> &amp; Pepper Senior Design Team, 2014-2015, at Embry</w:t>
+      <w:t xml:space="preserve">-Riddle Aeronautical University. The document </w:t>
     </w:r>
     <w:r>
       <w:rPr>
@@ -6057,7 +6521,14 @@
         <w:sz w:val="16"/>
         <w:szCs w:val="16"/>
       </w:rPr>
-      <w:t xml:space="preserve">-Riddle Aeronautical University. The document </w:t>
+      <w:t>may not be reproduced in any form or altered without the permission of the aforementioned Volt &amp; Pepper Team. Document format was</w:t>
+    </w:r>
+    <w:r>
+      <w:rPr>
+        <w:rFonts w:ascii="Times New Roman" w:hAnsi="Times New Roman"/>
+        <w:noProof w:val="0"/>
+      </w:rPr>
+      <w:t xml:space="preserve"> </w:t>
     </w:r>
     <w:r>
       <w:rPr>
@@ -6066,32 +6537,7 @@
         <w:sz w:val="16"/>
         <w:szCs w:val="16"/>
       </w:rPr>
-      <w:t>may not be reproduced in any form or altered without the permission of the aforementioned Volt &amp; Pepper Team. Document format was</w:t>
-    </w:r>
-    <w:r>
-      <w:rPr>
-        <w:rFonts w:ascii="Times New Roman" w:hAnsi="Times New Roman"/>
-        <w:noProof w:val="0"/>
-      </w:rPr>
-      <w:t xml:space="preserve"> </w:t>
-    </w:r>
-    <w:r>
-      <w:rPr>
-        <w:rFonts w:ascii="Arial" w:hAnsi="Arial" w:cs="Arial"/>
-        <w:noProof w:val="0"/>
-        <w:sz w:val="16"/>
-        <w:szCs w:val="16"/>
-      </w:rPr>
-      <w:t>reproduced from IEEE Std. 1233-</w:t>
-    </w:r>
-    <w:r>
-      <w:rPr>
-        <w:rFonts w:ascii="Arial" w:hAnsi="Arial" w:cs="Arial"/>
-        <w:noProof w:val="0"/>
-        <w:sz w:val="16"/>
-        <w:szCs w:val="16"/>
-      </w:rPr>
-      <w:t>1998</w:t>
+      <w:t>reproduced from IEEE Std. 1233-1998</w:t>
     </w:r>
     <w:r>
       <w:rPr>
@@ -11765,6 +12211,26 @@
       </w:numPr>
     </w:pPr>
   </w:style>
+  <w:style w:type="paragraph" w:customStyle="1" w:styleId="Requirement">
+    <w:name w:val="Requirement"/>
+    <w:basedOn w:val="ListParagraph"/>
+    <w:qFormat/>
+    <w:rsid w:val="00B70CF9"/>
+    <w:pPr>
+      <w:spacing w:before="120" w:after="0" w:line="360" w:lineRule="auto"/>
+      <w:ind w:left="936" w:hanging="216"/>
+      <w:contextualSpacing w:val="0"/>
+    </w:pPr>
+    <w:rPr>
+      <w:bCs/>
+      <w14:scene3d>
+        <w14:camera w14:prst="orthographicFront"/>
+        <w14:lightRig w14:rig="threePt" w14:dir="t">
+          <w14:rot w14:lat="0" w14:lon="0" w14:rev="0"/>
+        </w14:lightRig>
+      </w14:scene3d>
+    </w:rPr>
+  </w:style>
 </w:styles>
 </file>
 
@@ -12712,6 +13178,26 @@
       </w:numPr>
     </w:pPr>
   </w:style>
+  <w:style w:type="paragraph" w:customStyle="1" w:styleId="Requirement">
+    <w:name w:val="Requirement"/>
+    <w:basedOn w:val="ListParagraph"/>
+    <w:qFormat/>
+    <w:rsid w:val="00B70CF9"/>
+    <w:pPr>
+      <w:spacing w:before="120" w:after="0" w:line="360" w:lineRule="auto"/>
+      <w:ind w:left="936" w:hanging="216"/>
+      <w:contextualSpacing w:val="0"/>
+    </w:pPr>
+    <w:rPr>
+      <w:bCs/>
+      <w14:scene3d>
+        <w14:camera w14:prst="orthographicFront"/>
+        <w14:lightRig w14:rig="threePt" w14:dir="t">
+          <w14:rot w14:lat="0" w14:lon="0" w14:rev="0"/>
+        </w14:lightRig>
+      </w14:scene3d>
+    </w:rPr>
+  </w:style>
 </w:styles>
 </file>
 
@@ -13224,7 +13710,7 @@
 </file>
 
 <file path=customXml/itemProps1.xml><?xml version="1.0" encoding="utf-8"?>
-<ds:datastoreItem xmlns:ds="http://schemas.openxmlformats.org/officeDocument/2006/customXml" ds:itemID="{91E0FAFA-4BAC-44A7-9670-1C34E556EFD5}">
+<ds:datastoreItem xmlns:ds="http://schemas.openxmlformats.org/officeDocument/2006/customXml" ds:itemID="{2B7263BF-35F8-4E21-A51D-B6BD6DC4EEEE}">
   <ds:schemaRefs>
     <ds:schemaRef ds:uri="http://schemas.openxmlformats.org/officeDocument/2006/bibliography"/>
   </ds:schemaRefs>

</xml_diff>